<commit_message>
Project Marriott Reference Document Changes
</commit_message>
<xml_diff>
--- a/Project Marriott Reference Document.docx
+++ b/Project Marriott Reference Document.docx
@@ -18,6 +18,13 @@
     </w:p>
     <w:p/>
     <w:p>
+      <w:pPr>
+        <w:pStyle w:val="ListParagraph"/>
+        <w:numPr>
+          <w:ilvl w:val="0"/>
+          <w:numId w:val="2"/>
+        </w:numPr>
+      </w:pPr>
       <w:r>
         <w:t>The solution Project Marriott comprises of the two below given Projects.</w:t>
       </w:r>
@@ -32,7 +39,7 @@
         <w:pStyle w:val="ListParagraph"/>
         <w:numPr>
           <w:ilvl w:val="0"/>
-          <w:numId w:val="1"/>
+          <w:numId w:val="3"/>
         </w:numPr>
         <w:rPr>
           <w:u w:val="single"/>
@@ -44,14 +51,6 @@
         </w:rPr>
         <w:t>PROJECT MARRIOTT MVC PROJECT</w:t>
       </w:r>
-      <w:r>
-        <w:rPr>
-          <w:u w:val="single"/>
-        </w:rPr>
-        <w:t xml:space="preserve"> </w:t>
-      </w:r>
-      <w:bookmarkStart w:id="0" w:name="_GoBack"/>
-      <w:bookmarkEnd w:id="0"/>
     </w:p>
     <w:p>
       <w:pPr>
@@ -76,7 +75,7 @@
         <w:pStyle w:val="ListParagraph"/>
         <w:numPr>
           <w:ilvl w:val="0"/>
-          <w:numId w:val="1"/>
+          <w:numId w:val="3"/>
         </w:numPr>
         <w:rPr>
           <w:u w:val="single"/>
@@ -101,6 +100,427 @@
       <w:r>
         <w:t>Web API project is to expose endpoints to the user to check the availability of the rooms. ‘Check Availability’ functionality is implemented using the Web API framework in MVC Project.</w:t>
       </w:r>
+    </w:p>
+    <w:p/>
+    <w:p>
+      <w:pPr>
+        <w:pStyle w:val="ListParagraph"/>
+        <w:numPr>
+          <w:ilvl w:val="0"/>
+          <w:numId w:val="2"/>
+        </w:numPr>
+      </w:pPr>
+      <w:r>
+        <w:t>Instruction for running the application:</w:t>
+      </w:r>
+    </w:p>
+    <w:p>
+      <w:pPr>
+        <w:pStyle w:val="ListParagraph"/>
+      </w:pPr>
+    </w:p>
+    <w:p>
+      <w:pPr>
+        <w:pStyle w:val="ListParagraph"/>
+        <w:numPr>
+          <w:ilvl w:val="0"/>
+          <w:numId w:val="4"/>
+        </w:numPr>
+      </w:pPr>
+      <w:r>
+        <w:t>The application start point has been set in the properties such that both the projects will be started simultaneously</w:t>
+      </w:r>
+    </w:p>
+    <w:p>
+      <w:pPr>
+        <w:pStyle w:val="ListParagraph"/>
+        <w:numPr>
+          <w:ilvl w:val="0"/>
+          <w:numId w:val="4"/>
+        </w:numPr>
+      </w:pPr>
+      <w:r>
+        <w:t xml:space="preserve">The Web API is hosted: </w:t>
+      </w:r>
+      <w:hyperlink r:id="rId5" w:history="1">
+        <w:r>
+          <w:rPr>
+            <w:rStyle w:val="Hyperlink"/>
+            <w:rFonts w:ascii="Consolas" w:hAnsi="Consolas" w:cs="Consolas"/>
+            <w:sz w:val="19"/>
+            <w:szCs w:val="19"/>
+          </w:rPr>
+          <w:t>http://localhost:51947/</w:t>
+        </w:r>
+      </w:hyperlink>
+    </w:p>
+    <w:p>
+      <w:pPr>
+        <w:pStyle w:val="ListParagraph"/>
+        <w:numPr>
+          <w:ilvl w:val="0"/>
+          <w:numId w:val="4"/>
+        </w:numPr>
+      </w:pPr>
+      <w:r>
+        <w:t>On the start of application, the user can see the following options</w:t>
+      </w:r>
+    </w:p>
+    <w:p>
+      <w:pPr>
+        <w:pStyle w:val="ListParagraph"/>
+        <w:numPr>
+          <w:ilvl w:val="1"/>
+          <w:numId w:val="4"/>
+        </w:numPr>
+      </w:pPr>
+      <w:r>
+        <w:t>Home</w:t>
+      </w:r>
+    </w:p>
+    <w:p>
+      <w:pPr>
+        <w:pStyle w:val="ListParagraph"/>
+        <w:numPr>
+          <w:ilvl w:val="1"/>
+          <w:numId w:val="4"/>
+        </w:numPr>
+      </w:pPr>
+      <w:r>
+        <w:t>Rooms and Tariff</w:t>
+      </w:r>
+    </w:p>
+    <w:p>
+      <w:pPr>
+        <w:pStyle w:val="ListParagraph"/>
+        <w:numPr>
+          <w:ilvl w:val="1"/>
+          <w:numId w:val="4"/>
+        </w:numPr>
+      </w:pPr>
+      <w:r>
+        <w:t>Gallery</w:t>
+      </w:r>
+    </w:p>
+    <w:p>
+      <w:pPr>
+        <w:pStyle w:val="ListParagraph"/>
+        <w:numPr>
+          <w:ilvl w:val="1"/>
+          <w:numId w:val="4"/>
+        </w:numPr>
+      </w:pPr>
+      <w:r>
+        <w:t>Make a reservation</w:t>
+      </w:r>
+    </w:p>
+    <w:p>
+      <w:pPr>
+        <w:pStyle w:val="ListParagraph"/>
+        <w:numPr>
+          <w:ilvl w:val="1"/>
+          <w:numId w:val="4"/>
+        </w:numPr>
+      </w:pPr>
+      <w:r>
+        <w:t>About</w:t>
+      </w:r>
+    </w:p>
+    <w:p>
+      <w:pPr>
+        <w:pStyle w:val="ListParagraph"/>
+        <w:numPr>
+          <w:ilvl w:val="1"/>
+          <w:numId w:val="4"/>
+        </w:numPr>
+      </w:pPr>
+      <w:r>
+        <w:t>Contact</w:t>
+      </w:r>
+    </w:p>
+    <w:p>
+      <w:pPr>
+        <w:pStyle w:val="ListParagraph"/>
+        <w:numPr>
+          <w:ilvl w:val="0"/>
+          <w:numId w:val="4"/>
+        </w:numPr>
+      </w:pPr>
+      <w:r>
+        <w:t>User can check for the availability of the rooms by providing the necessary details on the home page without any login credentials. (This part of the application is done by using the Web API)</w:t>
+      </w:r>
+    </w:p>
+    <w:p>
+      <w:pPr>
+        <w:pStyle w:val="ListParagraph"/>
+        <w:numPr>
+          <w:ilvl w:val="0"/>
+          <w:numId w:val="4"/>
+        </w:numPr>
+      </w:pPr>
+      <w:r>
+        <w:t>To book the rooms, user needs to register and login using his/her credentials (This is done by using the Authentication Middleware).</w:t>
+      </w:r>
+    </w:p>
+    <w:p>
+      <w:pPr>
+        <w:pStyle w:val="ListParagraph"/>
+        <w:numPr>
+          <w:ilvl w:val="0"/>
+          <w:numId w:val="4"/>
+        </w:numPr>
+      </w:pPr>
+      <w:r>
+        <w:t>Once the user logs in, his/her session starts which is of 60 minutes(Session time is set in the session services in startup.cs)</w:t>
+      </w:r>
+    </w:p>
+    <w:p>
+      <w:pPr>
+        <w:pStyle w:val="ListParagraph"/>
+        <w:ind w:left="1080"/>
+      </w:pPr>
+    </w:p>
+    <w:p>
+      <w:pPr>
+        <w:pStyle w:val="ListParagraph"/>
+        <w:ind w:left="1080"/>
+      </w:pPr>
+    </w:p>
+    <w:p>
+      <w:pPr>
+        <w:pStyle w:val="ListParagraph"/>
+        <w:ind w:left="1080"/>
+      </w:pPr>
+    </w:p>
+    <w:p>
+      <w:pPr>
+        <w:pStyle w:val="ListParagraph"/>
+        <w:ind w:left="1080"/>
+      </w:pPr>
+    </w:p>
+    <w:p>
+      <w:pPr>
+        <w:pStyle w:val="ListParagraph"/>
+        <w:ind w:left="1080"/>
+      </w:pPr>
+    </w:p>
+    <w:p>
+      <w:pPr>
+        <w:pStyle w:val="ListParagraph"/>
+        <w:ind w:left="1080"/>
+      </w:pPr>
+    </w:p>
+    <w:p>
+      <w:pPr>
+        <w:pStyle w:val="ListParagraph"/>
+        <w:numPr>
+          <w:ilvl w:val="0"/>
+          <w:numId w:val="4"/>
+        </w:numPr>
+      </w:pPr>
+      <w:r>
+        <w:t>User needs to enter the following details for booking</w:t>
+      </w:r>
+    </w:p>
+    <w:p>
+      <w:pPr>
+        <w:pStyle w:val="ListParagraph"/>
+        <w:numPr>
+          <w:ilvl w:val="1"/>
+          <w:numId w:val="4"/>
+        </w:numPr>
+      </w:pPr>
+      <w:r>
+        <w:lastRenderedPageBreak/>
+        <w:t>CheckIn Date</w:t>
+      </w:r>
+    </w:p>
+    <w:p>
+      <w:pPr>
+        <w:pStyle w:val="ListParagraph"/>
+        <w:numPr>
+          <w:ilvl w:val="1"/>
+          <w:numId w:val="4"/>
+        </w:numPr>
+      </w:pPr>
+      <w:r>
+        <w:t>CheckOut Date</w:t>
+      </w:r>
+    </w:p>
+    <w:p>
+      <w:pPr>
+        <w:pStyle w:val="ListParagraph"/>
+        <w:numPr>
+          <w:ilvl w:val="1"/>
+          <w:numId w:val="4"/>
+        </w:numPr>
+      </w:pPr>
+      <w:r>
+        <w:t>No of Adults</w:t>
+      </w:r>
+    </w:p>
+    <w:p>
+      <w:pPr>
+        <w:pStyle w:val="ListParagraph"/>
+        <w:numPr>
+          <w:ilvl w:val="1"/>
+          <w:numId w:val="4"/>
+        </w:numPr>
+      </w:pPr>
+      <w:r>
+        <w:t>No of Children</w:t>
+      </w:r>
+    </w:p>
+    <w:p>
+      <w:pPr>
+        <w:pStyle w:val="ListParagraph"/>
+        <w:numPr>
+          <w:ilvl w:val="1"/>
+          <w:numId w:val="4"/>
+        </w:numPr>
+      </w:pPr>
+      <w:r>
+        <w:t>No of Rooms</w:t>
+      </w:r>
+    </w:p>
+    <w:p>
+      <w:pPr>
+        <w:pStyle w:val="ListParagraph"/>
+        <w:numPr>
+          <w:ilvl w:val="0"/>
+          <w:numId w:val="4"/>
+        </w:numPr>
+      </w:pPr>
+      <w:r>
+        <w:t>Check rooms :</w:t>
+      </w:r>
+    </w:p>
+    <w:p>
+      <w:pPr>
+        <w:pStyle w:val="ListParagraph"/>
+        <w:numPr>
+          <w:ilvl w:val="1"/>
+          <w:numId w:val="4"/>
+        </w:numPr>
+      </w:pPr>
+      <w:r>
+        <w:t>User needs to provide the inputs and validation checks are done for the check-in and check-out date</w:t>
+      </w:r>
+    </w:p>
+    <w:p>
+      <w:pPr>
+        <w:pStyle w:val="ListParagraph"/>
+        <w:numPr>
+          <w:ilvl w:val="0"/>
+          <w:numId w:val="4"/>
+        </w:numPr>
+      </w:pPr>
+      <w:r>
+        <w:t>Choose rooms:</w:t>
+      </w:r>
+    </w:p>
+    <w:p>
+      <w:pPr>
+        <w:pStyle w:val="ListParagraph"/>
+        <w:numPr>
+          <w:ilvl w:val="1"/>
+          <w:numId w:val="4"/>
+        </w:numPr>
+      </w:pPr>
+      <w:r>
+        <w:t>User needs to select one of the rooms</w:t>
+      </w:r>
+    </w:p>
+    <w:p>
+      <w:pPr>
+        <w:pStyle w:val="ListParagraph"/>
+        <w:numPr>
+          <w:ilvl w:val="0"/>
+          <w:numId w:val="4"/>
+        </w:numPr>
+      </w:pPr>
+      <w:r>
+        <w:t>Reservation:</w:t>
+      </w:r>
+    </w:p>
+    <w:p>
+      <w:pPr>
+        <w:pStyle w:val="ListParagraph"/>
+        <w:numPr>
+          <w:ilvl w:val="1"/>
+          <w:numId w:val="4"/>
+        </w:numPr>
+      </w:pPr>
+      <w:r>
+        <w:t>User needs to provide all the details and submit to make the reservation</w:t>
+      </w:r>
+    </w:p>
+    <w:p>
+      <w:pPr>
+        <w:pStyle w:val="ListParagraph"/>
+        <w:numPr>
+          <w:ilvl w:val="0"/>
+          <w:numId w:val="4"/>
+        </w:numPr>
+      </w:pPr>
+      <w:r>
+        <w:t>Confirmation</w:t>
+      </w:r>
+    </w:p>
+    <w:p>
+      <w:pPr>
+        <w:pStyle w:val="ListParagraph"/>
+        <w:numPr>
+          <w:ilvl w:val="1"/>
+          <w:numId w:val="4"/>
+        </w:numPr>
+      </w:pPr>
+      <w:r>
+        <w:t>Reservation summary can be seen on this page.</w:t>
+      </w:r>
+    </w:p>
+    <w:p>
+      <w:pPr>
+        <w:pStyle w:val="ListParagraph"/>
+        <w:numPr>
+          <w:ilvl w:val="0"/>
+          <w:numId w:val="4"/>
+        </w:numPr>
+      </w:pPr>
+      <w:r>
+        <w:t xml:space="preserve">Booking History : User will be able to see the history of booking </w:t>
+      </w:r>
+    </w:p>
+    <w:p>
+      <w:pPr>
+        <w:pStyle w:val="ListParagraph"/>
+        <w:numPr>
+          <w:ilvl w:val="0"/>
+          <w:numId w:val="4"/>
+        </w:numPr>
+      </w:pPr>
+      <w:r>
+        <w:t>Apart from booking the user can navigate to different menu such as Gallery, Rooms and Tariff, About and Contact</w:t>
+      </w:r>
+    </w:p>
+    <w:p>
+      <w:pPr>
+        <w:pStyle w:val="ListParagraph"/>
+        <w:ind w:left="1080"/>
+      </w:pPr>
+    </w:p>
+    <w:p>
+      <w:pPr>
+        <w:pStyle w:val="ListParagraph"/>
+        <w:ind w:left="1080"/>
+      </w:pPr>
+    </w:p>
+    <w:p/>
+    <w:p/>
+    <w:p/>
+    <w:p>
+      <w:bookmarkStart w:id="0" w:name="_GoBack"/>
+      <w:bookmarkEnd w:id="0"/>
     </w:p>
     <w:sectPr>
       <w:pgSz w:w="12240" w:h="15840"/>
@@ -115,6 +535,92 @@
 <file path=word/numbering.xml><?xml version="1.0" encoding="utf-8"?>
 <w:numbering xmlns:wpc="http://schemas.microsoft.com/office/word/2010/wordprocessingCanvas" xmlns:cx="http://schemas.microsoft.com/office/drawing/2014/chartex" xmlns:cx1="http://schemas.microsoft.com/office/drawing/2015/9/8/chartex" xmlns:cx2="http://schemas.microsoft.com/office/drawing/2015/10/21/chartex" xmlns:cx3="http://schemas.microsoft.com/office/drawing/2016/5/9/chartex" xmlns:cx4="http://schemas.microsoft.com/office/drawing/2016/5/10/chartex" xmlns:cx5="http://schemas.microsoft.com/office/drawing/2016/5/11/chartex" xmlns:cx6="http://schemas.microsoft.com/office/drawing/2016/5/12/chartex" xmlns:cx7="http://schemas.microsoft.com/office/drawing/2016/5/13/chartex" xmlns:cx8="http://schemas.microsoft.com/office/drawing/2016/5/14/chartex" xmlns:mc="http://schemas.openxmlformats.org/markup-compatibility/2006" xmlns:aink="http://schemas.microsoft.com/office/drawing/2016/ink" xmlns:am3d="http://schemas.microsoft.com/office/drawing/2017/model3d" xmlns:o="urn:schemas-microsoft-com:office:office" xmlns:r="http://schemas.openxmlformats.org/officeDocument/2006/relationships" xmlns:m="http://schemas.openxmlformats.org/officeDocument/2006/math" xmlns:v="urn:schemas-microsoft-com:vml" xmlns:wp14="http://schemas.microsoft.com/office/word/2010/wordprocessingDrawing" xmlns:wp="http://schemas.openxmlformats.org/drawingml/2006/wordprocessingDrawing" xmlns:w10="urn:schemas-microsoft-com:office:word" xmlns:w="http://schemas.openxmlformats.org/wordprocessingml/2006/main" xmlns:w14="http://schemas.microsoft.com/office/word/2010/wordml" xmlns:w15="http://schemas.microsoft.com/office/word/2012/wordml" xmlns:w16cid="http://schemas.microsoft.com/office/word/2016/wordml/cid" xmlns:w16se="http://schemas.microsoft.com/office/word/2015/wordml/symex" xmlns:wpg="http://schemas.microsoft.com/office/word/2010/wordprocessingGroup" xmlns:wpi="http://schemas.microsoft.com/office/word/2010/wordprocessingInk" xmlns:wne="http://schemas.microsoft.com/office/word/2006/wordml" xmlns:wps="http://schemas.microsoft.com/office/word/2010/wordprocessingShape" mc:Ignorable="w14 w15 w16se w16cid wp14">
   <w:abstractNum w:abstractNumId="0" w15:restartNumberingAfterBreak="0">
+    <w:nsid w:val="2C9D33AA"/>
+    <w:multiLevelType w:val="hybridMultilevel"/>
+    <w:tmpl w:val="45E8347E"/>
+    <w:lvl w:ilvl="0" w:tplc="2EE6AE54">
+      <w:start w:val="1"/>
+      <w:numFmt w:val="decimal"/>
+      <w:lvlText w:val="%1."/>
+      <w:lvlJc w:val="left"/>
+      <w:pPr>
+        <w:ind w:left="1080" w:hanging="360"/>
+      </w:pPr>
+    </w:lvl>
+    <w:lvl w:ilvl="1" w:tplc="04090019">
+      <w:start w:val="1"/>
+      <w:numFmt w:val="lowerLetter"/>
+      <w:lvlText w:val="%2."/>
+      <w:lvlJc w:val="left"/>
+      <w:pPr>
+        <w:ind w:left="1800" w:hanging="360"/>
+      </w:pPr>
+    </w:lvl>
+    <w:lvl w:ilvl="2" w:tplc="0409001B">
+      <w:start w:val="1"/>
+      <w:numFmt w:val="lowerRoman"/>
+      <w:lvlText w:val="%3."/>
+      <w:lvlJc w:val="right"/>
+      <w:pPr>
+        <w:ind w:left="2520" w:hanging="180"/>
+      </w:pPr>
+    </w:lvl>
+    <w:lvl w:ilvl="3" w:tplc="0409000F">
+      <w:start w:val="1"/>
+      <w:numFmt w:val="decimal"/>
+      <w:lvlText w:val="%4."/>
+      <w:lvlJc w:val="left"/>
+      <w:pPr>
+        <w:ind w:left="3240" w:hanging="360"/>
+      </w:pPr>
+    </w:lvl>
+    <w:lvl w:ilvl="4" w:tplc="04090019">
+      <w:start w:val="1"/>
+      <w:numFmt w:val="lowerLetter"/>
+      <w:lvlText w:val="%5."/>
+      <w:lvlJc w:val="left"/>
+      <w:pPr>
+        <w:ind w:left="3960" w:hanging="360"/>
+      </w:pPr>
+    </w:lvl>
+    <w:lvl w:ilvl="5" w:tplc="0409001B">
+      <w:start w:val="1"/>
+      <w:numFmt w:val="lowerRoman"/>
+      <w:lvlText w:val="%6."/>
+      <w:lvlJc w:val="right"/>
+      <w:pPr>
+        <w:ind w:left="4680" w:hanging="180"/>
+      </w:pPr>
+    </w:lvl>
+    <w:lvl w:ilvl="6" w:tplc="0409000F">
+      <w:start w:val="1"/>
+      <w:numFmt w:val="decimal"/>
+      <w:lvlText w:val="%7."/>
+      <w:lvlJc w:val="left"/>
+      <w:pPr>
+        <w:ind w:left="5400" w:hanging="360"/>
+      </w:pPr>
+    </w:lvl>
+    <w:lvl w:ilvl="7" w:tplc="04090019">
+      <w:start w:val="1"/>
+      <w:numFmt w:val="lowerLetter"/>
+      <w:lvlText w:val="%8."/>
+      <w:lvlJc w:val="left"/>
+      <w:pPr>
+        <w:ind w:left="6120" w:hanging="360"/>
+      </w:pPr>
+    </w:lvl>
+    <w:lvl w:ilvl="8" w:tplc="0409001B">
+      <w:start w:val="1"/>
+      <w:numFmt w:val="lowerRoman"/>
+      <w:lvlText w:val="%9."/>
+      <w:lvlJc w:val="right"/>
+      <w:pPr>
+        <w:ind w:left="6840" w:hanging="180"/>
+      </w:pPr>
+    </w:lvl>
+  </w:abstractNum>
+  <w:abstractNum w:abstractNumId="1" w15:restartNumberingAfterBreak="0">
     <w:nsid w:val="573A1BE0"/>
     <w:multiLevelType w:val="hybridMultilevel"/>
     <w:tmpl w:val="4984C17A"/>
@@ -203,8 +709,193 @@
       </w:pPr>
     </w:lvl>
   </w:abstractNum>
+  <w:abstractNum w:abstractNumId="2" w15:restartNumberingAfterBreak="0">
+    <w:nsid w:val="6CA9527D"/>
+    <w:multiLevelType w:val="hybridMultilevel"/>
+    <w:tmpl w:val="01CAEF7A"/>
+    <w:lvl w:ilvl="0" w:tplc="04090001">
+      <w:start w:val="1"/>
+      <w:numFmt w:val="bullet"/>
+      <w:lvlText w:val=""/>
+      <w:lvlJc w:val="left"/>
+      <w:pPr>
+        <w:ind w:left="720" w:hanging="360"/>
+      </w:pPr>
+      <w:rPr>
+        <w:rFonts w:ascii="Symbol" w:hAnsi="Symbol" w:hint="default"/>
+      </w:rPr>
+    </w:lvl>
+    <w:lvl w:ilvl="1" w:tplc="04090003">
+      <w:start w:val="1"/>
+      <w:numFmt w:val="bullet"/>
+      <w:lvlText w:val="o"/>
+      <w:lvlJc w:val="left"/>
+      <w:pPr>
+        <w:ind w:left="1440" w:hanging="360"/>
+      </w:pPr>
+      <w:rPr>
+        <w:rFonts w:ascii="Courier New" w:hAnsi="Courier New" w:cs="Courier New" w:hint="default"/>
+      </w:rPr>
+    </w:lvl>
+    <w:lvl w:ilvl="2" w:tplc="04090005">
+      <w:start w:val="1"/>
+      <w:numFmt w:val="bullet"/>
+      <w:lvlText w:val=""/>
+      <w:lvlJc w:val="left"/>
+      <w:pPr>
+        <w:ind w:left="2160" w:hanging="360"/>
+      </w:pPr>
+      <w:rPr>
+        <w:rFonts w:ascii="Wingdings" w:hAnsi="Wingdings" w:hint="default"/>
+      </w:rPr>
+    </w:lvl>
+    <w:lvl w:ilvl="3" w:tplc="04090001">
+      <w:start w:val="1"/>
+      <w:numFmt w:val="bullet"/>
+      <w:lvlText w:val=""/>
+      <w:lvlJc w:val="left"/>
+      <w:pPr>
+        <w:ind w:left="2880" w:hanging="360"/>
+      </w:pPr>
+      <w:rPr>
+        <w:rFonts w:ascii="Symbol" w:hAnsi="Symbol" w:hint="default"/>
+      </w:rPr>
+    </w:lvl>
+    <w:lvl w:ilvl="4" w:tplc="04090003">
+      <w:start w:val="1"/>
+      <w:numFmt w:val="bullet"/>
+      <w:lvlText w:val="o"/>
+      <w:lvlJc w:val="left"/>
+      <w:pPr>
+        <w:ind w:left="3600" w:hanging="360"/>
+      </w:pPr>
+      <w:rPr>
+        <w:rFonts w:ascii="Courier New" w:hAnsi="Courier New" w:cs="Courier New" w:hint="default"/>
+      </w:rPr>
+    </w:lvl>
+    <w:lvl w:ilvl="5" w:tplc="04090005">
+      <w:start w:val="1"/>
+      <w:numFmt w:val="bullet"/>
+      <w:lvlText w:val=""/>
+      <w:lvlJc w:val="left"/>
+      <w:pPr>
+        <w:ind w:left="4320" w:hanging="360"/>
+      </w:pPr>
+      <w:rPr>
+        <w:rFonts w:ascii="Wingdings" w:hAnsi="Wingdings" w:hint="default"/>
+      </w:rPr>
+    </w:lvl>
+    <w:lvl w:ilvl="6" w:tplc="04090001">
+      <w:start w:val="1"/>
+      <w:numFmt w:val="bullet"/>
+      <w:lvlText w:val=""/>
+      <w:lvlJc w:val="left"/>
+      <w:pPr>
+        <w:ind w:left="5040" w:hanging="360"/>
+      </w:pPr>
+      <w:rPr>
+        <w:rFonts w:ascii="Symbol" w:hAnsi="Symbol" w:hint="default"/>
+      </w:rPr>
+    </w:lvl>
+    <w:lvl w:ilvl="7" w:tplc="04090003">
+      <w:start w:val="1"/>
+      <w:numFmt w:val="bullet"/>
+      <w:lvlText w:val="o"/>
+      <w:lvlJc w:val="left"/>
+      <w:pPr>
+        <w:ind w:left="5760" w:hanging="360"/>
+      </w:pPr>
+      <w:rPr>
+        <w:rFonts w:ascii="Courier New" w:hAnsi="Courier New" w:cs="Courier New" w:hint="default"/>
+      </w:rPr>
+    </w:lvl>
+    <w:lvl w:ilvl="8" w:tplc="04090005">
+      <w:start w:val="1"/>
+      <w:numFmt w:val="bullet"/>
+      <w:lvlText w:val=""/>
+      <w:lvlJc w:val="left"/>
+      <w:pPr>
+        <w:ind w:left="6480" w:hanging="360"/>
+      </w:pPr>
+      <w:rPr>
+        <w:rFonts w:ascii="Wingdings" w:hAnsi="Wingdings" w:hint="default"/>
+      </w:rPr>
+    </w:lvl>
+  </w:abstractNum>
   <w:num w:numId="1">
+    <w:abstractNumId w:val="1"/>
+  </w:num>
+  <w:num w:numId="2">
+    <w:abstractNumId w:val="2"/>
+    <w:lvlOverride w:ilvl="0"/>
+    <w:lvlOverride w:ilvl="1"/>
+    <w:lvlOverride w:ilvl="2"/>
+    <w:lvlOverride w:ilvl="3"/>
+    <w:lvlOverride w:ilvl="4"/>
+    <w:lvlOverride w:ilvl="5"/>
+    <w:lvlOverride w:ilvl="6"/>
+    <w:lvlOverride w:ilvl="7"/>
+    <w:lvlOverride w:ilvl="8"/>
+  </w:num>
+  <w:num w:numId="3">
+    <w:abstractNumId w:val="1"/>
+    <w:lvlOverride w:ilvl="0">
+      <w:startOverride w:val="1"/>
+    </w:lvlOverride>
+    <w:lvlOverride w:ilvl="1">
+      <w:startOverride w:val="1"/>
+    </w:lvlOverride>
+    <w:lvlOverride w:ilvl="2">
+      <w:startOverride w:val="1"/>
+    </w:lvlOverride>
+    <w:lvlOverride w:ilvl="3">
+      <w:startOverride w:val="1"/>
+    </w:lvlOverride>
+    <w:lvlOverride w:ilvl="4">
+      <w:startOverride w:val="1"/>
+    </w:lvlOverride>
+    <w:lvlOverride w:ilvl="5">
+      <w:startOverride w:val="1"/>
+    </w:lvlOverride>
+    <w:lvlOverride w:ilvl="6">
+      <w:startOverride w:val="1"/>
+    </w:lvlOverride>
+    <w:lvlOverride w:ilvl="7">
+      <w:startOverride w:val="1"/>
+    </w:lvlOverride>
+    <w:lvlOverride w:ilvl="8">
+      <w:startOverride w:val="1"/>
+    </w:lvlOverride>
+  </w:num>
+  <w:num w:numId="4">
     <w:abstractNumId w:val="0"/>
+    <w:lvlOverride w:ilvl="0">
+      <w:startOverride w:val="1"/>
+    </w:lvlOverride>
+    <w:lvlOverride w:ilvl="1">
+      <w:startOverride w:val="1"/>
+    </w:lvlOverride>
+    <w:lvlOverride w:ilvl="2">
+      <w:startOverride w:val="1"/>
+    </w:lvlOverride>
+    <w:lvlOverride w:ilvl="3">
+      <w:startOverride w:val="1"/>
+    </w:lvlOverride>
+    <w:lvlOverride w:ilvl="4">
+      <w:startOverride w:val="1"/>
+    </w:lvlOverride>
+    <w:lvlOverride w:ilvl="5">
+      <w:startOverride w:val="1"/>
+    </w:lvlOverride>
+    <w:lvlOverride w:ilvl="6">
+      <w:startOverride w:val="1"/>
+    </w:lvlOverride>
+    <w:lvlOverride w:ilvl="7">
+      <w:startOverride w:val="1"/>
+    </w:lvlOverride>
+    <w:lvlOverride w:ilvl="8">
+      <w:startOverride w:val="1"/>
+    </w:lvlOverride>
   </w:num>
 </w:numbering>
 </file>
@@ -606,6 +1297,10 @@
   <w:style w:type="paragraph" w:default="1" w:styleId="Normal">
     <w:name w:val="Normal"/>
     <w:qFormat/>
+    <w:rsid w:val="00AC31C1"/>
+    <w:pPr>
+      <w:spacing w:line="256" w:lineRule="auto"/>
+    </w:pPr>
   </w:style>
   <w:style w:type="paragraph" w:styleId="Heading1">
     <w:name w:val="heading 1"/>
@@ -713,6 +1408,18 @@
       <w:ind w:left="720"/>
       <w:contextualSpacing/>
     </w:pPr>
+  </w:style>
+  <w:style w:type="character" w:styleId="Hyperlink">
+    <w:name w:val="Hyperlink"/>
+    <w:basedOn w:val="DefaultParagraphFont"/>
+    <w:uiPriority w:val="99"/>
+    <w:semiHidden/>
+    <w:unhideWhenUsed/>
+    <w:rsid w:val="00AC31C1"/>
+    <w:rPr>
+      <w:color w:val="0563C1" w:themeColor="hyperlink"/>
+      <w:u w:val="single"/>
+    </w:rPr>
   </w:style>
 </w:styles>
 </file>

</xml_diff>